<commit_message>
Adding colors to pot file.
</commit_message>
<xml_diff>
--- a/bin/TheNeolithicMod/All about The Neolithic Mod.docx
+++ b/bin/TheNeolithicMod/All about The Neolithic Mod.docx
@@ -17,11 +17,78 @@
       <w:r>
         <w:t>Some new creatures and a tweak on the Vanilla ones.</w:t>
       </w:r>
+      <w:r>
+        <w:br/>
+        <w:t>First off, note that all predators are nocturnal animals. They sleep by day light and hunt by night.</w:t>
+      </w:r>
     </w:p>
     <w:p>
+      <w:r>
+        <w:t>Herbivores and omnivores on the other hand are diurnal animals. They sleep by night.</w:t>
+      </w:r>
+      <w:r>
+        <w:br/>
+        <w:t xml:space="preserve">Understand that sleeping or not carnivores will attack if approached within 5 blocks. </w:t>
+      </w:r>
+    </w:p>
+    <w:p>
+      <w:r>
+        <w:t>The mod changes the behavior of all the creatures in the game.</w:t>
+      </w:r>
+      <w:r>
+        <w:br/>
+      </w:r>
+    </w:p>
+    <w:p>
+      <w:r>
+        <w:t>The Wolf:</w:t>
+      </w:r>
+      <w:r>
+        <w:br/>
+        <w:t xml:space="preserve">Wolves come in 9 different colors, but one of the things that the mod adds is pelts, and now, when you kill a wolf you can skin it for the same pelt color. </w:t>
+      </w:r>
+      <w:proofErr w:type="gramStart"/>
+      <w:r>
+        <w:t>Also</w:t>
+      </w:r>
+      <w:proofErr w:type="gramEnd"/>
+      <w:r>
+        <w:t xml:space="preserve"> is possible to get a head trophy of the same color.</w:t>
+      </w:r>
+      <w:r>
+        <w:br/>
+      </w:r>
+    </w:p>
+    <w:p>
+      <w:r>
+        <w:t>The Black Panther:</w:t>
+      </w:r>
+      <w:r>
+        <w:br/>
+        <w:t xml:space="preserve">It has similar behavior as the wolf, </w:t>
+      </w:r>
+      <w:proofErr w:type="gramStart"/>
+      <w:r>
+        <w:t>and also</w:t>
+      </w:r>
+      <w:proofErr w:type="gramEnd"/>
+      <w:r>
+        <w:t xml:space="preserve"> can give you a nice pelt and or a head trophy.</w:t>
+      </w:r>
+      <w:r>
+        <w:br/>
+      </w:r>
+    </w:p>
+    <w:p>
+      <w:r>
+        <w:t>Hyenas:</w:t>
+      </w:r>
       <w:bookmarkStart w:id="0" w:name="_GoBack"/>
       <w:bookmarkEnd w:id="0"/>
     </w:p>
+    <w:p/>
+    <w:p/>
+    <w:p/>
     <w:sectPr>
       <w:pgSz w:w="12240" w:h="15840"/>
       <w:pgMar w:top="1440" w:right="1440" w:bottom="1440" w:left="1440" w:header="720" w:footer="720" w:gutter="0"/>

</xml_diff>